<commit_message>
Updated some text on resume.
</commit_message>
<xml_diff>
--- a/docs/Huy Le - Resume (2018).docx
+++ b/docs/Huy Le - Resume (2018).docx
@@ -1,6 +1,6 @@
 
 <file path=word/document.xml><?xml version="1.0" encoding="utf-8"?>
-<w:document xmlns:wpc="http://schemas.microsoft.com/office/word/2010/wordprocessingCanvas" xmlns:cx="http://schemas.microsoft.com/office/drawing/2014/chartex" xmlns:cx1="http://schemas.microsoft.com/office/drawing/2015/9/8/chartex" xmlns:cx2="http://schemas.microsoft.com/office/drawing/2015/10/21/chartex" xmlns:cx3="http://schemas.microsoft.com/office/drawing/2016/5/9/chartex" xmlns:cx4="http://schemas.microsoft.com/office/drawing/2016/5/10/chartex" xmlns:cx5="http://schemas.microsoft.com/office/drawing/2016/5/11/chartex" xmlns:cx6="http://schemas.microsoft.com/office/drawing/2016/5/12/chartex" xmlns:cx7="http://schemas.microsoft.com/office/drawing/2016/5/13/chartex" xmlns:cx8="http://schemas.microsoft.com/office/drawing/2016/5/14/chartex" xmlns:mc="http://schemas.openxmlformats.org/markup-compatibility/2006" xmlns:aink="http://schemas.microsoft.com/office/drawing/2016/ink" xmlns:am3d="http://schemas.microsoft.com/office/drawing/2017/model3d" xmlns:o="urn:schemas-microsoft-com:office:office" xmlns:r="http://schemas.openxmlformats.org/officeDocument/2006/relationships" xmlns:m="http://schemas.openxmlformats.org/officeDocument/2006/math" xmlns:v="urn:schemas-microsoft-com:vml" xmlns:wp14="http://schemas.microsoft.com/office/word/2010/wordprocessingDrawing" xmlns:wp="http://schemas.openxmlformats.org/drawingml/2006/wordprocessingDrawing" xmlns:w10="urn:schemas-microsoft-com:office:word" xmlns:w="http://schemas.openxmlformats.org/wordprocessingml/2006/main" xmlns:w14="http://schemas.microsoft.com/office/word/2010/wordml" xmlns:w15="http://schemas.microsoft.com/office/word/2012/wordml" xmlns:w16cid="http://schemas.microsoft.com/office/word/2016/wordml/cid" xmlns:w16se="http://schemas.microsoft.com/office/word/2015/wordml/symex" xmlns:wpg="http://schemas.microsoft.com/office/word/2010/wordprocessingGroup" xmlns:wpi="http://schemas.microsoft.com/office/word/2010/wordprocessingInk" xmlns:wne="http://schemas.microsoft.com/office/word/2006/wordml" xmlns:wps="http://schemas.microsoft.com/office/word/2010/wordprocessingShape" mc:Ignorable="w14 w15 w16se w16cid wp14">
+<w:document xmlns:wpc="http://schemas.microsoft.com/office/word/2010/wordprocessingCanvas" xmlns:mc="http://schemas.openxmlformats.org/markup-compatibility/2006" xmlns:o="urn:schemas-microsoft-com:office:office" xmlns:r="http://schemas.openxmlformats.org/officeDocument/2006/relationships" xmlns:m="http://schemas.openxmlformats.org/officeDocument/2006/math" xmlns:v="urn:schemas-microsoft-com:vml" xmlns:wp14="http://schemas.microsoft.com/office/word/2010/wordprocessingDrawing" xmlns:wp="http://schemas.openxmlformats.org/drawingml/2006/wordprocessingDrawing" xmlns:w10="urn:schemas-microsoft-com:office:word" xmlns:w="http://schemas.openxmlformats.org/wordprocessingml/2006/main" xmlns:w14="http://schemas.microsoft.com/office/word/2010/wordml" xmlns:w15="http://schemas.microsoft.com/office/word/2012/wordml" xmlns:wpg="http://schemas.microsoft.com/office/word/2010/wordprocessingGroup" xmlns:wpi="http://schemas.microsoft.com/office/word/2010/wordprocessingInk" xmlns:wne="http://schemas.microsoft.com/office/word/2006/wordml" xmlns:wps="http://schemas.microsoft.com/office/word/2010/wordprocessingShape" mc:Ignorable="w14 w15 wp14">
   <w:body>
     <w:p>
       <w:pPr>
@@ -866,25 +866,14 @@
         </w:rPr>
         <w:t xml:space="preserve">Part of the </w:t>
       </w:r>
-      <w:proofErr w:type="gramStart"/>
-      <w:r>
-        <w:rPr>
-          <w:rFonts w:asciiTheme="minorHAnsi" w:hAnsiTheme="minorHAnsi" w:cstheme="minorHAnsi"/>
-          <w:bCs/>
-          <w:sz w:val="22"/>
-          <w:szCs w:val="22"/>
-        </w:rPr>
-        <w:t>Go Ahead</w:t>
-      </w:r>
-      <w:proofErr w:type="gramEnd"/>
-      <w:r>
-        <w:rPr>
-          <w:rFonts w:asciiTheme="minorHAnsi" w:hAnsiTheme="minorHAnsi" w:cstheme="minorHAnsi"/>
-          <w:bCs/>
-          <w:sz w:val="22"/>
-          <w:szCs w:val="22"/>
-        </w:rPr>
-        <w:t xml:space="preserve"> Tour Companion 2.0.0 iOS app re-design</w:t>
+      <w:r>
+        <w:rPr>
+          <w:rFonts w:asciiTheme="minorHAnsi" w:hAnsiTheme="minorHAnsi" w:cstheme="minorHAnsi"/>
+          <w:bCs/>
+          <w:sz w:val="22"/>
+          <w:szCs w:val="22"/>
+        </w:rPr>
+        <w:t>Go Ahead Tour Companion 2.0.0 iOS app re-design</w:t>
       </w:r>
       <w:r>
         <w:rPr>
@@ -1396,18 +1385,7 @@
           <w:sz w:val="22"/>
           <w:szCs w:val="22"/>
         </w:rPr>
-        <w:t>Software Engineer Intern</w:t>
-      </w:r>
-      <w:r>
-        <w:rPr>
-          <w:rFonts w:asciiTheme="minorHAnsi" w:hAnsiTheme="minorHAnsi" w:cstheme="minorHAnsi"/>
-          <w:b/>
-          <w:bCs/>
-          <w:i/>
-          <w:sz w:val="22"/>
-          <w:szCs w:val="22"/>
-        </w:rPr>
-        <w:t>,</w:t>
+        <w:t>Software Engineer Intern,</w:t>
       </w:r>
       <w:r>
         <w:rPr>
@@ -1687,6 +1665,8 @@
         </w:rPr>
         <w:t>, AWS</w:t>
       </w:r>
+      <w:bookmarkStart w:id="0" w:name="_GoBack"/>
+      <w:bookmarkEnd w:id="0"/>
     </w:p>
     <w:p>
       <w:pPr>
@@ -1861,25 +1841,7 @@
           <w:sz w:val="22"/>
           <w:szCs w:val="22"/>
         </w:rPr>
-        <w:t xml:space="preserve">Formed a team of AR/VR developers </w:t>
-      </w:r>
-      <w:r>
-        <w:rPr>
-          <w:rFonts w:asciiTheme="minorHAnsi" w:hAnsiTheme="minorHAnsi" w:cstheme="minorHAnsi"/>
-          <w:bCs/>
-          <w:sz w:val="22"/>
-          <w:szCs w:val="22"/>
-        </w:rPr>
-        <w:t xml:space="preserve">and designers </w:t>
-      </w:r>
-      <w:r>
-        <w:rPr>
-          <w:rFonts w:asciiTheme="minorHAnsi" w:hAnsiTheme="minorHAnsi" w:cstheme="minorHAnsi"/>
-          <w:bCs/>
-          <w:sz w:val="22"/>
-          <w:szCs w:val="22"/>
-        </w:rPr>
-        <w:t>who create original</w:t>
+        <w:t>Formed a team of AR/VR developers and designers who create original</w:t>
       </w:r>
       <w:r>
         <w:rPr>
@@ -1897,25 +1859,7 @@
           <w:sz w:val="22"/>
           <w:szCs w:val="22"/>
         </w:rPr>
-        <w:t xml:space="preserve"> games for </w:t>
-      </w:r>
-      <w:r>
-        <w:rPr>
-          <w:rFonts w:asciiTheme="minorHAnsi" w:hAnsiTheme="minorHAnsi" w:cstheme="minorHAnsi"/>
-          <w:bCs/>
-          <w:sz w:val="22"/>
-          <w:szCs w:val="22"/>
-        </w:rPr>
-        <w:t xml:space="preserve">our </w:t>
-      </w:r>
-      <w:r>
-        <w:rPr>
-          <w:rFonts w:asciiTheme="minorHAnsi" w:hAnsiTheme="minorHAnsi" w:cstheme="minorHAnsi"/>
-          <w:bCs/>
-          <w:sz w:val="22"/>
-          <w:szCs w:val="22"/>
-        </w:rPr>
-        <w:t>customers. 7 patrons.</w:t>
+        <w:t xml:space="preserve"> games for our customers. 7 patrons.</w:t>
       </w:r>
     </w:p>
     <w:p>
@@ -1957,25 +1901,7 @@
           <w:sz w:val="22"/>
           <w:szCs w:val="22"/>
         </w:rPr>
-        <w:t xml:space="preserve">,000 unique </w:t>
-      </w:r>
-      <w:r>
-        <w:rPr>
-          <w:rFonts w:asciiTheme="minorHAnsi" w:hAnsiTheme="minorHAnsi" w:cstheme="minorHAnsi"/>
-          <w:bCs/>
-          <w:sz w:val="22"/>
-          <w:szCs w:val="22"/>
-        </w:rPr>
-        <w:t>monthly</w:t>
-      </w:r>
-      <w:r>
-        <w:rPr>
-          <w:rFonts w:asciiTheme="minorHAnsi" w:hAnsiTheme="minorHAnsi" w:cstheme="minorHAnsi"/>
-          <w:bCs/>
-          <w:sz w:val="22"/>
-          <w:szCs w:val="22"/>
-        </w:rPr>
-        <w:t xml:space="preserve"> visitors.</w:t>
+        <w:t>,000 unique monthly visitors.</w:t>
       </w:r>
     </w:p>
     <w:p>
@@ -2121,7 +2047,6 @@
           <w:szCs w:val="22"/>
         </w:rPr>
       </w:pPr>
-      <w:proofErr w:type="gramStart"/>
       <w:r>
         <w:rPr>
           <w:rFonts w:asciiTheme="minorHAnsi" w:hAnsiTheme="minorHAnsi" w:cstheme="minorHAnsi"/>
@@ -2131,15 +2056,23 @@
         </w:rPr>
         <w:t>Personally</w:t>
       </w:r>
-      <w:proofErr w:type="gramEnd"/>
-      <w:r>
-        <w:rPr>
-          <w:rFonts w:asciiTheme="minorHAnsi" w:hAnsiTheme="minorHAnsi" w:cstheme="minorHAnsi"/>
-          <w:bCs/>
-          <w:sz w:val="22"/>
-          <w:szCs w:val="22"/>
-        </w:rPr>
-        <w:t xml:space="preserve"> raised over $10,000+</w:t>
+      <w:r>
+        <w:rPr>
+          <w:rFonts w:asciiTheme="minorHAnsi" w:hAnsiTheme="minorHAnsi" w:cstheme="minorHAnsi"/>
+          <w:bCs/>
+          <w:sz w:val="22"/>
+          <w:szCs w:val="22"/>
+        </w:rPr>
+        <w:t xml:space="preserve"> raised over $2</w:t>
+      </w:r>
+      <w:r>
+        <w:rPr>
+          <w:rFonts w:asciiTheme="minorHAnsi" w:hAnsiTheme="minorHAnsi" w:cstheme="minorHAnsi"/>
+          <w:bCs/>
+          <w:sz w:val="22"/>
+          <w:szCs w:val="22"/>
+        </w:rPr>
+        <w:t>0,000+</w:t>
       </w:r>
       <w:r>
         <w:rPr>
@@ -2184,16 +2117,36 @@
           <w:sz w:val="22"/>
           <w:szCs w:val="22"/>
         </w:rPr>
-        <w:t xml:space="preserve">400+ people </w:t>
-      </w:r>
-      <w:r>
-        <w:rPr>
-          <w:rFonts w:asciiTheme="minorHAnsi" w:hAnsiTheme="minorHAnsi" w:cstheme="minorHAnsi"/>
-          <w:bCs/>
-          <w:sz w:val="22"/>
-          <w:szCs w:val="22"/>
-        </w:rPr>
-        <w:t xml:space="preserve">hackathon and </w:t>
+        <w:t xml:space="preserve">400+ </w:t>
+      </w:r>
+      <w:r>
+        <w:rPr>
+          <w:rFonts w:asciiTheme="minorHAnsi" w:hAnsiTheme="minorHAnsi" w:cstheme="minorHAnsi"/>
+          <w:bCs/>
+          <w:sz w:val="22"/>
+          <w:szCs w:val="22"/>
+        </w:rPr>
+        <w:t xml:space="preserve">student </w:t>
+      </w:r>
+      <w:proofErr w:type="spellStart"/>
+      <w:r>
+        <w:rPr>
+          <w:rFonts w:asciiTheme="minorHAnsi" w:hAnsiTheme="minorHAnsi" w:cstheme="minorHAnsi"/>
+          <w:bCs/>
+          <w:sz w:val="22"/>
+          <w:szCs w:val="22"/>
+        </w:rPr>
+        <w:t>hackathon</w:t>
+      </w:r>
+      <w:proofErr w:type="spellEnd"/>
+      <w:r>
+        <w:rPr>
+          <w:rFonts w:asciiTheme="minorHAnsi" w:hAnsiTheme="minorHAnsi" w:cstheme="minorHAnsi"/>
+          <w:bCs/>
+          <w:sz w:val="22"/>
+          <w:szCs w:val="22"/>
+        </w:rPr>
+        <w:t xml:space="preserve"> and </w:t>
       </w:r>
       <w:r>
         <w:rPr>
@@ -2935,8 +2888,6 @@
         </w:rPr>
         <w:t>May 2016</w:t>
       </w:r>
-      <w:bookmarkStart w:id="0" w:name="_GoBack"/>
-      <w:bookmarkEnd w:id="0"/>
     </w:p>
     <w:sectPr>
       <w:pgSz w:w="12240" w:h="15840"/>
@@ -2949,8 +2900,8 @@
 </file>
 
 <file path=word/numbering.xml><?xml version="1.0" encoding="utf-8"?>
-<w:numbering xmlns:wpc="http://schemas.microsoft.com/office/word/2010/wordprocessingCanvas" xmlns:cx="http://schemas.microsoft.com/office/drawing/2014/chartex" xmlns:cx1="http://schemas.microsoft.com/office/drawing/2015/9/8/chartex" xmlns:cx2="http://schemas.microsoft.com/office/drawing/2015/10/21/chartex" xmlns:cx3="http://schemas.microsoft.com/office/drawing/2016/5/9/chartex" xmlns:cx4="http://schemas.microsoft.com/office/drawing/2016/5/10/chartex" xmlns:cx5="http://schemas.microsoft.com/office/drawing/2016/5/11/chartex" xmlns:cx6="http://schemas.microsoft.com/office/drawing/2016/5/12/chartex" xmlns:cx7="http://schemas.microsoft.com/office/drawing/2016/5/13/chartex" xmlns:cx8="http://schemas.microsoft.com/office/drawing/2016/5/14/chartex" xmlns:mc="http://schemas.openxmlformats.org/markup-compatibility/2006" xmlns:aink="http://schemas.microsoft.com/office/drawing/2016/ink" xmlns:am3d="http://schemas.microsoft.com/office/drawing/2017/model3d" xmlns:o="urn:schemas-microsoft-com:office:office" xmlns:r="http://schemas.openxmlformats.org/officeDocument/2006/relationships" xmlns:m="http://schemas.openxmlformats.org/officeDocument/2006/math" xmlns:v="urn:schemas-microsoft-com:vml" xmlns:wp14="http://schemas.microsoft.com/office/word/2010/wordprocessingDrawing" xmlns:wp="http://schemas.openxmlformats.org/drawingml/2006/wordprocessingDrawing" xmlns:w10="urn:schemas-microsoft-com:office:word" xmlns:w="http://schemas.openxmlformats.org/wordprocessingml/2006/main" xmlns:w14="http://schemas.microsoft.com/office/word/2010/wordml" xmlns:w15="http://schemas.microsoft.com/office/word/2012/wordml" xmlns:w16cid="http://schemas.microsoft.com/office/word/2016/wordml/cid" xmlns:w16se="http://schemas.microsoft.com/office/word/2015/wordml/symex" xmlns:wpg="http://schemas.microsoft.com/office/word/2010/wordprocessingGroup" xmlns:wpi="http://schemas.microsoft.com/office/word/2010/wordprocessingInk" xmlns:wne="http://schemas.microsoft.com/office/word/2006/wordml" xmlns:wps="http://schemas.microsoft.com/office/word/2010/wordprocessingShape" mc:Ignorable="w14 w15 w16se w16cid wp14">
-  <w:abstractNum w:abstractNumId="0" w15:restartNumberingAfterBreak="0">
+<w:numbering xmlns:wpc="http://schemas.microsoft.com/office/word/2010/wordprocessingCanvas" xmlns:mc="http://schemas.openxmlformats.org/markup-compatibility/2006" xmlns:o="urn:schemas-microsoft-com:office:office" xmlns:r="http://schemas.openxmlformats.org/officeDocument/2006/relationships" xmlns:m="http://schemas.openxmlformats.org/officeDocument/2006/math" xmlns:v="urn:schemas-microsoft-com:vml" xmlns:wp14="http://schemas.microsoft.com/office/word/2010/wordprocessingDrawing" xmlns:wp="http://schemas.openxmlformats.org/drawingml/2006/wordprocessingDrawing" xmlns:w10="urn:schemas-microsoft-com:office:word" xmlns:w="http://schemas.openxmlformats.org/wordprocessingml/2006/main" xmlns:w14="http://schemas.microsoft.com/office/word/2010/wordml" xmlns:w15="http://schemas.microsoft.com/office/word/2012/wordml" xmlns:wpg="http://schemas.microsoft.com/office/word/2010/wordprocessingGroup" xmlns:wpi="http://schemas.microsoft.com/office/word/2010/wordprocessingInk" xmlns:wne="http://schemas.microsoft.com/office/word/2006/wordml" xmlns:wps="http://schemas.microsoft.com/office/word/2010/wordprocessingShape" mc:Ignorable="w14 w15 wp14">
+  <w:abstractNum w:abstractNumId="0">
     <w:nsid w:val="0CFB1A0E"/>
     <w:multiLevelType w:val="hybridMultilevel"/>
     <w:tmpl w:val="A0BA9D9E"/>
@@ -3063,7 +3014,7 @@
       </w:rPr>
     </w:lvl>
   </w:abstractNum>
-  <w:abstractNum w:abstractNumId="1" w15:restartNumberingAfterBreak="0">
+  <w:abstractNum w:abstractNumId="1">
     <w:nsid w:val="15552034"/>
     <w:multiLevelType w:val="hybridMultilevel"/>
     <w:tmpl w:val="99084CEE"/>
@@ -3176,7 +3127,7 @@
       </w:rPr>
     </w:lvl>
   </w:abstractNum>
-  <w:abstractNum w:abstractNumId="2" w15:restartNumberingAfterBreak="0">
+  <w:abstractNum w:abstractNumId="2">
     <w:nsid w:val="2BCF703D"/>
     <w:multiLevelType w:val="hybridMultilevel"/>
     <w:tmpl w:val="2766BE66"/>
@@ -3289,7 +3240,7 @@
       </w:rPr>
     </w:lvl>
   </w:abstractNum>
-  <w:abstractNum w:abstractNumId="3" w15:restartNumberingAfterBreak="0">
+  <w:abstractNum w:abstractNumId="3">
     <w:nsid w:val="356648E5"/>
     <w:multiLevelType w:val="hybridMultilevel"/>
     <w:tmpl w:val="57E43D50"/>
@@ -3402,7 +3353,7 @@
       </w:rPr>
     </w:lvl>
   </w:abstractNum>
-  <w:abstractNum w:abstractNumId="4" w15:restartNumberingAfterBreak="0">
+  <w:abstractNum w:abstractNumId="4">
     <w:nsid w:val="3AA03A4D"/>
     <w:multiLevelType w:val="hybridMultilevel"/>
     <w:tmpl w:val="DA966388"/>
@@ -3514,7 +3465,7 @@
       </w:rPr>
     </w:lvl>
   </w:abstractNum>
-  <w:abstractNum w:abstractNumId="5" w15:restartNumberingAfterBreak="0">
+  <w:abstractNum w:abstractNumId="5">
     <w:nsid w:val="3F876A06"/>
     <w:multiLevelType w:val="hybridMultilevel"/>
     <w:tmpl w:val="79B80708"/>
@@ -3627,7 +3578,7 @@
       </w:rPr>
     </w:lvl>
   </w:abstractNum>
-  <w:abstractNum w:abstractNumId="6" w15:restartNumberingAfterBreak="0">
+  <w:abstractNum w:abstractNumId="6">
     <w:nsid w:val="3FE326E9"/>
     <w:multiLevelType w:val="hybridMultilevel"/>
     <w:tmpl w:val="7B0051BA"/>
@@ -3739,7 +3690,7 @@
       </w:rPr>
     </w:lvl>
   </w:abstractNum>
-  <w:abstractNum w:abstractNumId="7" w15:restartNumberingAfterBreak="0">
+  <w:abstractNum w:abstractNumId="7">
     <w:nsid w:val="50493CF3"/>
     <w:multiLevelType w:val="hybridMultilevel"/>
     <w:tmpl w:val="0186E8E4"/>
@@ -3852,7 +3803,7 @@
       </w:rPr>
     </w:lvl>
   </w:abstractNum>
-  <w:abstractNum w:abstractNumId="8" w15:restartNumberingAfterBreak="0">
+  <w:abstractNum w:abstractNumId="8">
     <w:nsid w:val="56F65E62"/>
     <w:multiLevelType w:val="hybridMultilevel"/>
     <w:tmpl w:val="419C49E4"/>
@@ -3965,7 +3916,7 @@
       </w:rPr>
     </w:lvl>
   </w:abstractNum>
-  <w:abstractNum w:abstractNumId="9" w15:restartNumberingAfterBreak="0">
+  <w:abstractNum w:abstractNumId="9">
     <w:nsid w:val="57CE5314"/>
     <w:multiLevelType w:val="hybridMultilevel"/>
     <w:tmpl w:val="D12033D2"/>
@@ -4078,7 +4029,7 @@
       </w:rPr>
     </w:lvl>
   </w:abstractNum>
-  <w:abstractNum w:abstractNumId="10" w15:restartNumberingAfterBreak="0">
+  <w:abstractNum w:abstractNumId="10">
     <w:nsid w:val="58976038"/>
     <w:multiLevelType w:val="hybridMultilevel"/>
     <w:tmpl w:val="FD0AED1A"/>
@@ -4191,7 +4142,7 @@
       </w:rPr>
     </w:lvl>
   </w:abstractNum>
-  <w:abstractNum w:abstractNumId="11" w15:restartNumberingAfterBreak="0">
+  <w:abstractNum w:abstractNumId="11">
     <w:nsid w:val="59321242"/>
     <w:multiLevelType w:val="hybridMultilevel"/>
     <w:tmpl w:val="2ADE0CFC"/>
@@ -4304,7 +4255,7 @@
       </w:rPr>
     </w:lvl>
   </w:abstractNum>
-  <w:abstractNum w:abstractNumId="12" w15:restartNumberingAfterBreak="0">
+  <w:abstractNum w:abstractNumId="12">
     <w:nsid w:val="727246A8"/>
     <w:multiLevelType w:val="hybridMultilevel"/>
     <w:tmpl w:val="D444B486"/>
@@ -4417,7 +4368,7 @@
       </w:rPr>
     </w:lvl>
   </w:abstractNum>
-  <w:abstractNum w:abstractNumId="13" w15:restartNumberingAfterBreak="0">
+  <w:abstractNum w:abstractNumId="13">
     <w:nsid w:val="757D7C0C"/>
     <w:multiLevelType w:val="hybridMultilevel"/>
     <w:tmpl w:val="46C07F90"/>
@@ -4530,7 +4481,7 @@
       </w:rPr>
     </w:lvl>
   </w:abstractNum>
-  <w:abstractNum w:abstractNumId="14" w15:restartNumberingAfterBreak="0">
+  <w:abstractNum w:abstractNumId="14">
     <w:nsid w:val="79475C2A"/>
     <w:multiLevelType w:val="hybridMultilevel"/>
     <w:tmpl w:val="DFAA2E62"/>
@@ -4642,7 +4593,7 @@
       </w:rPr>
     </w:lvl>
   </w:abstractNum>
-  <w:abstractNum w:abstractNumId="15" w15:restartNumberingAfterBreak="0">
+  <w:abstractNum w:abstractNumId="15">
     <w:nsid w:val="7F9F466B"/>
     <w:multiLevelType w:val="hybridMultilevel"/>
     <w:tmpl w:val="5C78DFB2"/>
@@ -4807,7 +4758,7 @@
 </file>
 
 <file path=word/styles.xml><?xml version="1.0" encoding="utf-8"?>
-<w:styles xmlns:mc="http://schemas.openxmlformats.org/markup-compatibility/2006" xmlns:r="http://schemas.openxmlformats.org/officeDocument/2006/relationships" xmlns:w="http://schemas.openxmlformats.org/wordprocessingml/2006/main" xmlns:w14="http://schemas.microsoft.com/office/word/2010/wordml" xmlns:w15="http://schemas.microsoft.com/office/word/2012/wordml" xmlns:w16cid="http://schemas.microsoft.com/office/word/2016/wordml/cid" xmlns:w16se="http://schemas.microsoft.com/office/word/2015/wordml/symex" mc:Ignorable="w14 w15 w16se w16cid">
+<w:styles xmlns:mc="http://schemas.openxmlformats.org/markup-compatibility/2006" xmlns:r="http://schemas.openxmlformats.org/officeDocument/2006/relationships" xmlns:w="http://schemas.openxmlformats.org/wordprocessingml/2006/main" xmlns:w14="http://schemas.microsoft.com/office/word/2010/wordml" xmlns:w15="http://schemas.microsoft.com/office/word/2012/wordml" mc:Ignorable="w14 w15">
   <w:docDefaults>
     <w:rPrDefault>
       <w:rPr>
@@ -4823,7 +4774,7 @@
       </w:pPr>
     </w:pPrDefault>
   </w:docDefaults>
-  <w:latentStyles w:defLockedState="0" w:defUIPriority="99" w:defSemiHidden="0" w:defUnhideWhenUsed="0" w:defQFormat="0" w:count="375">
+  <w:latentStyles w:defLockedState="0" w:defUIPriority="99" w:defSemiHidden="0" w:defUnhideWhenUsed="0" w:defQFormat="0" w:count="371">
     <w:lsdException w:name="Normal" w:uiPriority="0" w:qFormat="1"/>
     <w:lsdException w:name="heading 1" w:uiPriority="9" w:qFormat="1"/>
     <w:lsdException w:name="heading 2" w:semiHidden="1" w:uiPriority="9" w:unhideWhenUsed="1" w:qFormat="1"/>
@@ -4929,6 +4880,7 @@
     <w:lsdException w:name="HTML Sample" w:semiHidden="1" w:unhideWhenUsed="1"/>
     <w:lsdException w:name="HTML Typewriter" w:semiHidden="1" w:unhideWhenUsed="1"/>
     <w:lsdException w:name="HTML Variable" w:semiHidden="1" w:unhideWhenUsed="1"/>
+    <w:lsdException w:name="Normal Table" w:semiHidden="1" w:unhideWhenUsed="1"/>
     <w:lsdException w:name="annotation subject" w:semiHidden="1" w:unhideWhenUsed="1"/>
     <w:lsdException w:name="No List" w:semiHidden="1" w:unhideWhenUsed="1"/>
     <w:lsdException w:name="Outline List 1" w:semiHidden="1" w:unhideWhenUsed="1"/>
@@ -4972,8 +4924,10 @@
     <w:lsdException w:name="Table Elegant" w:semiHidden="1" w:unhideWhenUsed="1"/>
     <w:lsdException w:name="Table Professional" w:semiHidden="1" w:unhideWhenUsed="1"/>
     <w:lsdException w:name="Table Subtle 1" w:semiHidden="1" w:unhideWhenUsed="1"/>
+    <w:lsdException w:name="Table Subtle 2" w:semiHidden="1" w:unhideWhenUsed="1"/>
     <w:lsdException w:name="Table Web 1" w:semiHidden="1" w:unhideWhenUsed="1"/>
     <w:lsdException w:name="Table Web 2" w:semiHidden="1" w:unhideWhenUsed="1"/>
+    <w:lsdException w:name="Table Web 3" w:semiHidden="1" w:unhideWhenUsed="1"/>
     <w:lsdException w:name="Balloon Text" w:semiHidden="1" w:unhideWhenUsed="1"/>
     <w:lsdException w:name="Table Grid" w:uiPriority="39"/>
     <w:lsdException w:name="Table Theme" w:semiHidden="1" w:unhideWhenUsed="1"/>
@@ -5192,10 +5146,6 @@
     <w:lsdException w:name="List Table 5 Dark Accent 6" w:uiPriority="50"/>
     <w:lsdException w:name="List Table 6 Colorful Accent 6" w:uiPriority="51"/>
     <w:lsdException w:name="List Table 7 Colorful Accent 6" w:uiPriority="52"/>
-    <w:lsdException w:name="Mention" w:semiHidden="1" w:unhideWhenUsed="1"/>
-    <w:lsdException w:name="Smart Hyperlink" w:semiHidden="1" w:unhideWhenUsed="1"/>
-    <w:lsdException w:name="Hashtag" w:semiHidden="1" w:unhideWhenUsed="1"/>
-    <w:lsdException w:name="Unresolved Mention" w:semiHidden="1" w:unhideWhenUsed="1"/>
   </w:latentStyles>
   <w:style w:type="paragraph" w:default="1" w:styleId="Normal">
     <w:name w:val="Normal"/>
@@ -5281,7 +5231,7 @@
       <w:u w:val="single"/>
     </w:rPr>
   </w:style>
-  <w:style w:type="character" w:styleId="UnresolvedMention">
+  <w:style w:type="character" w:customStyle="1" w:styleId="UnresolvedMention">
     <w:name w:val="Unresolved Mention"/>
     <w:basedOn w:val="DefaultParagraphFont"/>
     <w:uiPriority w:val="99"/>
@@ -5562,7 +5512,7 @@
 </file>
 
 <file path=customXml/itemProps1.xml><?xml version="1.0" encoding="utf-8"?>
-<ds:datastoreItem xmlns:ds="http://schemas.openxmlformats.org/officeDocument/2006/customXml" ds:itemID="{FBF77816-0769-48A6-8D15-DEB7809D2769}">
+<ds:datastoreItem xmlns:ds="http://schemas.openxmlformats.org/officeDocument/2006/customXml" ds:itemID="{57E76C96-29FC-4765-B17E-EAA4AF57263C}">
   <ds:schemaRefs>
     <ds:schemaRef ds:uri="http://schemas.openxmlformats.org/officeDocument/2006/bibliography"/>
   </ds:schemaRefs>

</xml_diff>